<commit_message>
uploaded sheets for WSU, KU, and MSU
</commit_message>
<xml_diff>
--- a/concert_listings/origin_files/ACDA_2017_Simple_Adjudicated_Concert_Listing.docx
+++ b/concert_listings/origin_files/ACDA_2017_Simple_Adjudicated_Concert_Listing.docx
@@ -7,21 +7,22 @@
         <w:pStyle w:val="Normal"/>
         <w:spacing w:before="0" w:after="0"/>
         <w:contextualSpacing/>
-        <w:rPr>
+      </w:pPr>
+      <w:r>
+        <w:rPr>
+          <w:b/>
+          <w:color w:val="000000"/>
           <w:sz w:val="18"/>
-          <w:b/>
+        </w:rPr>
+        <w:t xml:space="preserve">Updated: </w:t>
+      </w:r>
+      <w:r>
+        <w:rPr>
+          <w:b/>
+          <w:color w:val="000000"/>
           <w:sz w:val="18"/>
-          <w:b/>
-          <w:color w:val="000000"/>
-        </w:rPr>
-      </w:pPr>
-      <w:r>
-        <w:rPr>
-          <w:b/>
-          <w:color w:val="000000"/>
-          <w:sz w:val="18"/>
-        </w:rPr>
-        <w:t>Updated 3/3</w:t>
+        </w:rPr>
+        <w:t>Date (fixed)</w:t>
       </w:r>
       <w:r/>
     </w:p>
@@ -68,8 +69,12 @@
       </w:pPr>
       <w:r>
         <w:rPr>
-          <w:b/>
-          <w:color w:val="000000"/>
+          <w:rFonts w:eastAsia="Cambria" w:cs=""/>
+          <w:b/>
+          <w:color w:val="000000"/>
+          <w:sz w:val="24"/>
+          <w:szCs w:val="24"/>
+          <w:lang w:val="en-US" w:eastAsia="en-US" w:bidi="ar-SA"/>
         </w:rPr>
       </w:r>
       <w:r/>
@@ -437,7 +442,11 @@
       </w:pPr>
       <w:r>
         <w:rPr>
-          <w:color w:val="000000"/>
+          <w:rFonts w:eastAsia="Cambria" w:cs=""/>
+          <w:color w:val="000000"/>
+          <w:sz w:val="24"/>
+          <w:szCs w:val="24"/>
+          <w:lang w:val="en-US" w:eastAsia="en-US" w:bidi="ar-SA"/>
         </w:rPr>
       </w:r>
       <w:r/>
@@ -713,7 +722,11 @@
       </w:pPr>
       <w:r>
         <w:rPr>
-          <w:color w:val="000000"/>
+          <w:rFonts w:eastAsia="Cambria" w:cs=""/>
+          <w:color w:val="000000"/>
+          <w:sz w:val="24"/>
+          <w:szCs w:val="24"/>
+          <w:lang w:val="en-US" w:eastAsia="en-US" w:bidi="ar-SA"/>
         </w:rPr>
       </w:r>
       <w:r/>
@@ -732,7 +745,11 @@
       </w:pPr>
       <w:r>
         <w:rPr>
-          <w:color w:val="000000"/>
+          <w:rFonts w:eastAsia="Cambria" w:cs=""/>
+          <w:color w:val="000000"/>
+          <w:sz w:val="24"/>
+          <w:szCs w:val="24"/>
+          <w:lang w:val="en-US" w:eastAsia="en-US" w:bidi="ar-SA"/>
         </w:rPr>
       </w:r>
       <w:r/>
@@ -1005,7 +1022,11 @@
       </w:pPr>
       <w:r>
         <w:rPr>
-          <w:color w:val="000000"/>
+          <w:rFonts w:eastAsia="Cambria" w:cs=""/>
+          <w:color w:val="000000"/>
+          <w:sz w:val="24"/>
+          <w:szCs w:val="24"/>
+          <w:lang w:val="en-US" w:eastAsia="en-US" w:bidi="ar-SA"/>
         </w:rPr>
       </w:r>
       <w:r/>
@@ -1024,7 +1045,11 @@
       </w:pPr>
       <w:r>
         <w:rPr>
-          <w:color w:val="000000"/>
+          <w:rFonts w:eastAsia="Cambria" w:cs=""/>
+          <w:color w:val="000000"/>
+          <w:sz w:val="24"/>
+          <w:szCs w:val="24"/>
+          <w:lang w:val="en-US" w:eastAsia="en-US" w:bidi="ar-SA"/>
         </w:rPr>
       </w:r>
       <w:r/>
@@ -1043,7 +1068,11 @@
       </w:pPr>
       <w:r>
         <w:rPr>
-          <w:color w:val="000000"/>
+          <w:rFonts w:eastAsia="Cambria" w:cs=""/>
+          <w:color w:val="000000"/>
+          <w:sz w:val="24"/>
+          <w:szCs w:val="24"/>
+          <w:lang w:val="en-US" w:eastAsia="en-US" w:bidi="ar-SA"/>
         </w:rPr>
       </w:r>
       <w:r/>
@@ -1062,7 +1091,11 @@
       </w:pPr>
       <w:r>
         <w:rPr>
-          <w:color w:val="000000"/>
+          <w:rFonts w:eastAsia="Cambria" w:cs=""/>
+          <w:color w:val="000000"/>
+          <w:sz w:val="24"/>
+          <w:szCs w:val="24"/>
+          <w:lang w:val="en-US" w:eastAsia="en-US" w:bidi="ar-SA"/>
         </w:rPr>
       </w:r>
       <w:r/>
@@ -1081,7 +1114,11 @@
       </w:pPr>
       <w:r>
         <w:rPr>
-          <w:color w:val="000000"/>
+          <w:rFonts w:eastAsia="Cambria" w:cs=""/>
+          <w:color w:val="000000"/>
+          <w:sz w:val="24"/>
+          <w:szCs w:val="24"/>
+          <w:lang w:val="en-US" w:eastAsia="en-US" w:bidi="ar-SA"/>
         </w:rPr>
       </w:r>
       <w:r/>
@@ -1103,8 +1140,12 @@
       </w:pPr>
       <w:r>
         <w:rPr>
-          <w:b/>
-          <w:color w:val="000000"/>
+          <w:rFonts w:eastAsia="Cambria" w:cs=""/>
+          <w:b/>
+          <w:color w:val="000000"/>
+          <w:sz w:val="24"/>
+          <w:szCs w:val="24"/>
+          <w:lang w:val="en-US" w:eastAsia="en-US" w:bidi="ar-SA"/>
         </w:rPr>
       </w:r>
       <w:r/>

</xml_diff>